<commit_message>
Agenda, Test chamber model updates
</commit_message>
<xml_diff>
--- a/Admin/Minutes/Minutes, may 6 2016.docx
+++ b/Admin/Minutes/Minutes, may 6 2016.docx
@@ -1,6 +1,6 @@
 
 <file path=word/document.xml><?xml version="1.0" encoding="utf-8"?>
-<w:document xmlns:wpc="http://schemas.microsoft.com/office/word/2010/wordprocessingCanvas" xmlns:mo="http://schemas.microsoft.com/office/mac/office/2008/main" xmlns:mc="http://schemas.openxmlformats.org/markup-compatibility/2006" xmlns:mv="urn:schemas-microsoft-com:mac:vml" xmlns:o="urn:schemas-microsoft-com:office:office" xmlns:r="http://schemas.openxmlformats.org/officeDocument/2006/relationships" xmlns:m="http://schemas.openxmlformats.org/officeDocument/2006/math" xmlns:v="urn:schemas-microsoft-com:vml" xmlns:wp14="http://schemas.microsoft.com/office/word/2010/wordprocessingDrawing" xmlns:wp="http://schemas.openxmlformats.org/drawingml/2006/wordprocessingDrawing" xmlns:w10="urn:schemas-microsoft-com:office:word" xmlns:w="http://schemas.openxmlformats.org/wordprocessingml/2006/main" xmlns:w14="http://schemas.microsoft.com/office/word/2010/wordml" xmlns:w15="http://schemas.microsoft.com/office/word/2012/wordml" xmlns:wpg="http://schemas.microsoft.com/office/word/2010/wordprocessingGroup" xmlns:wpi="http://schemas.microsoft.com/office/word/2010/wordprocessingInk" xmlns:wne="http://schemas.microsoft.com/office/word/2006/wordml" xmlns:wps="http://schemas.microsoft.com/office/word/2010/wordprocessingShape" mc:Ignorable="w14 w15 wp14">
+<w:document xmlns:wpc="http://schemas.microsoft.com/office/word/2010/wordprocessingCanvas" xmlns:cx="http://schemas.microsoft.com/office/drawing/2014/chartex" xmlns:cx1="http://schemas.microsoft.com/office/drawing/2015/9/8/chartex" xmlns:mc="http://schemas.openxmlformats.org/markup-compatibility/2006" xmlns:o="urn:schemas-microsoft-com:office:office" xmlns:r="http://schemas.openxmlformats.org/officeDocument/2006/relationships" xmlns:m="http://schemas.openxmlformats.org/officeDocument/2006/math" xmlns:v="urn:schemas-microsoft-com:vml" xmlns:wp14="http://schemas.microsoft.com/office/word/2010/wordprocessingDrawing" xmlns:wp="http://schemas.openxmlformats.org/drawingml/2006/wordprocessingDrawing" xmlns:w10="urn:schemas-microsoft-com:office:word" xmlns:w="http://schemas.openxmlformats.org/wordprocessingml/2006/main" xmlns:w14="http://schemas.microsoft.com/office/word/2010/wordml" xmlns:w15="http://schemas.microsoft.com/office/word/2012/wordml" xmlns:w16se="http://schemas.microsoft.com/office/word/2015/wordml/symex" xmlns:wpg="http://schemas.microsoft.com/office/word/2010/wordprocessingGroup" xmlns:wpi="http://schemas.microsoft.com/office/word/2010/wordprocessingInk" xmlns:wne="http://schemas.microsoft.com/office/word/2006/wordml" xmlns:wps="http://schemas.microsoft.com/office/word/2010/wordprocessingShape" mc:Ignorable="w14 w15 w16se wp14">
   <w:body>
     <w:p>
       <w:pPr>
@@ -96,9 +96,325 @@
         <w:rPr>
           <w:lang w:val="en-AU"/>
         </w:rPr>
-        <w:t xml:space="preserve">can get help regarding </w:t>
-      </w:r>
-      <w:proofErr w:type="spellStart"/>
+        <w:t>can get help regarding P</w:t>
+      </w:r>
+      <w:r>
+        <w:rPr>
+          <w:lang w:val="en-AU"/>
+        </w:rPr>
+        <w:t>ix</w:t>
+      </w:r>
+      <w:r>
+        <w:rPr>
+          <w:lang w:val="en-AU"/>
+        </w:rPr>
+        <w:t xml:space="preserve">hawk and flight </w:t>
+      </w:r>
+      <w:r>
+        <w:rPr>
+          <w:lang w:val="en-AU"/>
+        </w:rPr>
+        <w:t>telemetry</w:t>
+      </w:r>
+      <w:r>
+        <w:rPr>
+          <w:lang w:val="en-AU"/>
+        </w:rPr>
+        <w:t xml:space="preserve">. </w:t>
+      </w:r>
+    </w:p>
+    <w:p>
+      <w:pPr>
+        <w:rPr>
+          <w:lang w:val="en-AU"/>
+        </w:rPr>
+      </w:pPr>
+    </w:p>
+    <w:p>
+      <w:pPr>
+        <w:rPr>
+          <w:lang w:val="en-AU"/>
+        </w:rPr>
+      </w:pPr>
+      <w:r>
+        <w:rPr>
+          <w:lang w:val="en-AU"/>
+        </w:rPr>
+        <w:t xml:space="preserve">Jake, report on computer vision and concluded that </w:t>
+      </w:r>
+      <w:r>
+        <w:rPr>
+          <w:lang w:val="en-AU"/>
+        </w:rPr>
+        <w:t xml:space="preserve">his didn’t work and would recommend </w:t>
+      </w:r>
+      <w:r>
+        <w:rPr>
+          <w:lang w:val="en-AU"/>
+        </w:rPr>
+        <w:t xml:space="preserve">buying larger sensor. </w:t>
+      </w:r>
+    </w:p>
+    <w:p>
+      <w:pPr>
+        <w:rPr>
+          <w:lang w:val="en-AU"/>
+        </w:rPr>
+      </w:pPr>
+    </w:p>
+    <w:p>
+      <w:pPr>
+        <w:rPr>
+          <w:lang w:val="en-AU"/>
+        </w:rPr>
+      </w:pPr>
+      <w:r>
+        <w:rPr>
+          <w:lang w:val="en-AU"/>
+        </w:rPr>
+        <w:t>Jamie, stating that we can use K</w:t>
+      </w:r>
+      <w:r>
+        <w:rPr>
+          <w:lang w:val="en-AU"/>
+        </w:rPr>
+        <w:t xml:space="preserve">elvins equipment. </w:t>
+      </w:r>
+      <w:r>
+        <w:rPr>
+          <w:lang w:val="en-AU"/>
+        </w:rPr>
+        <w:t>Radio gear, pix</w:t>
+      </w:r>
+      <w:r>
+        <w:rPr>
+          <w:lang w:val="en-AU"/>
+        </w:rPr>
+        <w:t>hawk</w:t>
+      </w:r>
+      <w:r>
+        <w:rPr>
+          <w:lang w:val="en-AU"/>
+        </w:rPr>
+        <w:t>, etc</w:t>
+      </w:r>
+      <w:r>
+        <w:rPr>
+          <w:lang w:val="en-AU"/>
+        </w:rPr>
+        <w:t>.</w:t>
+      </w:r>
+    </w:p>
+    <w:p>
+      <w:pPr>
+        <w:rPr>
+          <w:lang w:val="en-AU"/>
+        </w:rPr>
+      </w:pPr>
+      <w:r>
+        <w:rPr>
+          <w:lang w:val="en-AU"/>
+        </w:rPr>
+        <w:t>And had the idea of s</w:t>
+      </w:r>
+      <w:r>
+        <w:rPr>
+          <w:lang w:val="en-AU"/>
+        </w:rPr>
+        <w:t xml:space="preserve">ampling on the way up, following air currents. </w:t>
+      </w:r>
+    </w:p>
+    <w:p>
+      <w:pPr>
+        <w:rPr>
+          <w:lang w:val="en-AU"/>
+        </w:rPr>
+      </w:pPr>
+    </w:p>
+    <w:p>
+      <w:pPr>
+        <w:rPr>
+          <w:lang w:val="en-AU"/>
+        </w:rPr>
+      </w:pPr>
+      <w:r>
+        <w:rPr>
+          <w:lang w:val="en-AU"/>
+        </w:rPr>
+        <w:t>J</w:t>
+      </w:r>
+      <w:r>
+        <w:rPr>
+          <w:lang w:val="en-AU"/>
+        </w:rPr>
+        <w:t>ake, a</w:t>
+      </w:r>
+      <w:r>
+        <w:rPr>
+          <w:lang w:val="en-AU"/>
+        </w:rPr>
+        <w:t xml:space="preserve"> pending question about </w:t>
+      </w:r>
+      <w:r>
+        <w:rPr>
+          <w:lang w:val="en-AU"/>
+        </w:rPr>
+        <w:t>whether</w:t>
+      </w:r>
+      <w:r>
+        <w:rPr>
+          <w:lang w:val="en-AU"/>
+        </w:rPr>
+        <w:t xml:space="preserve"> caa will allow non powered glider. </w:t>
+      </w:r>
+    </w:p>
+    <w:p>
+      <w:pPr>
+        <w:rPr>
+          <w:lang w:val="en-AU"/>
+        </w:rPr>
+      </w:pPr>
+    </w:p>
+    <w:p>
+      <w:pPr>
+        <w:rPr>
+          <w:lang w:val="en-AU"/>
+        </w:rPr>
+      </w:pPr>
+      <w:r>
+        <w:rPr>
+          <w:lang w:val="en-AU"/>
+        </w:rPr>
+        <w:t xml:space="preserve">Mike, sense and sample on the way up and down. Can have the option of different air flows on the way and down </w:t>
+      </w:r>
+      <w:r>
+        <w:rPr>
+          <w:lang w:val="en-AU"/>
+        </w:rPr>
+        <w:t>respectively</w:t>
+      </w:r>
+      <w:r>
+        <w:rPr>
+          <w:lang w:val="en-AU"/>
+        </w:rPr>
+        <w:t xml:space="preserve"> for different sensors. Richard green </w:t>
+      </w:r>
+      <w:r>
+        <w:rPr>
+          <w:lang w:val="en-AU"/>
+        </w:rPr>
+        <w:t>mentioned</w:t>
+      </w:r>
+      <w:r>
+        <w:rPr>
+          <w:lang w:val="en-AU"/>
+        </w:rPr>
+        <w:t xml:space="preserve"> about a power full computer </w:t>
+      </w:r>
+      <w:r>
+        <w:rPr>
+          <w:lang w:val="en-AU"/>
+        </w:rPr>
+        <w:t>to tell different way points</w:t>
+      </w:r>
+      <w:r>
+        <w:rPr>
+          <w:lang w:val="en-AU"/>
+        </w:rPr>
+        <w:t>, and had c</w:t>
+      </w:r>
+      <w:r>
+        <w:rPr>
+          <w:lang w:val="en-AU"/>
+        </w:rPr>
+        <w:t>ode to change waypoints for Pix</w:t>
+      </w:r>
+      <w:r>
+        <w:rPr>
+          <w:lang w:val="en-AU"/>
+        </w:rPr>
+        <w:t>hawk</w:t>
+      </w:r>
+      <w:r>
+        <w:rPr>
+          <w:lang w:val="en-AU"/>
+        </w:rPr>
+        <w:t xml:space="preserve">. Kelvin had software to add </w:t>
+      </w:r>
+      <w:r>
+        <w:rPr>
+          <w:lang w:val="en-AU"/>
+        </w:rPr>
+        <w:t>additional</w:t>
+      </w:r>
+      <w:r>
+        <w:rPr>
+          <w:lang w:val="en-AU"/>
+        </w:rPr>
+        <w:t xml:space="preserve"> </w:t>
+      </w:r>
+      <w:r>
+        <w:rPr>
+          <w:lang w:val="en-AU"/>
+        </w:rPr>
+        <w:t>servo control</w:t>
+      </w:r>
+      <w:r>
+        <w:rPr>
+          <w:lang w:val="en-AU"/>
+        </w:rPr>
+        <w:t>s</w:t>
+      </w:r>
+      <w:r>
+        <w:rPr>
+          <w:lang w:val="en-AU"/>
+        </w:rPr>
+        <w:t>.</w:t>
+      </w:r>
+    </w:p>
+    <w:p>
+      <w:pPr>
+        <w:rPr>
+          <w:lang w:val="en-AU"/>
+        </w:rPr>
+      </w:pPr>
+    </w:p>
+    <w:p>
+      <w:pPr>
+        <w:rPr>
+          <w:lang w:val="en-AU"/>
+        </w:rPr>
+      </w:pPr>
+      <w:r>
+        <w:rPr>
+          <w:lang w:val="en-AU"/>
+        </w:rPr>
+        <w:t>Ryan</w:t>
+      </w:r>
+      <w:r>
+        <w:rPr>
+          <w:lang w:val="en-AU"/>
+        </w:rPr>
+        <w:t xml:space="preserve">, </w:t>
+      </w:r>
+      <w:r>
+        <w:rPr>
+          <w:lang w:val="en-AU"/>
+        </w:rPr>
+        <w:t>Power</w:t>
+      </w:r>
+      <w:r>
+        <w:rPr>
+          <w:lang w:val="en-AU"/>
+        </w:rPr>
+        <w:t xml:space="preserve"> of flying up was unconclusive and airframe deemed to large.</w:t>
+      </w:r>
+      <w:r>
+        <w:rPr>
+          <w:lang w:val="en-AU"/>
+        </w:rPr>
+        <w:t xml:space="preserve"> </w:t>
+      </w:r>
       <w:r>
         <w:rPr>
           <w:lang w:val="en-AU"/>
@@ -109,167 +425,126 @@
         <w:rPr>
           <w:lang w:val="en-AU"/>
         </w:rPr>
-        <w:t>ickhawk</w:t>
-      </w:r>
-      <w:proofErr w:type="spellEnd"/>
-      <w:r>
-        <w:rPr>
-          <w:lang w:val="en-AU"/>
-        </w:rPr>
-        <w:t xml:space="preserve"> and flight </w:t>
-      </w:r>
-      <w:r>
-        <w:rPr>
-          <w:lang w:val="en-AU"/>
-        </w:rPr>
-        <w:t>telemetry</w:t>
-      </w:r>
-      <w:r>
-        <w:rPr>
-          <w:lang w:val="en-AU"/>
-        </w:rPr>
-        <w:t xml:space="preserve">. </w:t>
-      </w:r>
-    </w:p>
-    <w:p>
-      <w:pPr>
-        <w:rPr>
-          <w:lang w:val="en-AU"/>
-        </w:rPr>
-      </w:pPr>
-    </w:p>
-    <w:p>
-      <w:pPr>
-        <w:rPr>
-          <w:lang w:val="en-AU"/>
-        </w:rPr>
-      </w:pPr>
-      <w:r>
-        <w:rPr>
-          <w:lang w:val="en-AU"/>
-        </w:rPr>
-        <w:t xml:space="preserve">Jake, report on computer vision and concluded that </w:t>
-      </w:r>
-      <w:r>
-        <w:rPr>
-          <w:lang w:val="en-AU"/>
-        </w:rPr>
-        <w:t xml:space="preserve">his didn’t work and would recommend </w:t>
-      </w:r>
-      <w:r>
-        <w:rPr>
-          <w:lang w:val="en-AU"/>
-        </w:rPr>
-        <w:t xml:space="preserve">buying larger sensor. </w:t>
-      </w:r>
-    </w:p>
-    <w:p>
-      <w:pPr>
-        <w:rPr>
-          <w:lang w:val="en-AU"/>
-        </w:rPr>
-      </w:pPr>
-    </w:p>
-    <w:p>
-      <w:pPr>
-        <w:rPr>
-          <w:lang w:val="en-AU"/>
-        </w:rPr>
-      </w:pPr>
-      <w:r>
-        <w:rPr>
-          <w:lang w:val="en-AU"/>
-        </w:rPr>
-        <w:t>Jamie, stating that we can use K</w:t>
-      </w:r>
-      <w:r>
-        <w:rPr>
-          <w:lang w:val="en-AU"/>
-        </w:rPr>
-        <w:t xml:space="preserve">elvins equipment. </w:t>
-      </w:r>
-      <w:r>
-        <w:rPr>
-          <w:lang w:val="en-AU"/>
-        </w:rPr>
-        <w:t xml:space="preserve">Radio gear, </w:t>
-      </w:r>
-      <w:proofErr w:type="spellStart"/>
-      <w:r>
-        <w:rPr>
-          <w:lang w:val="en-AU"/>
-        </w:rPr>
-        <w:t>pickhawk</w:t>
-      </w:r>
-      <w:proofErr w:type="spellEnd"/>
-      <w:r>
-        <w:rPr>
-          <w:lang w:val="en-AU"/>
-        </w:rPr>
-        <w:t>, etc</w:t>
-      </w:r>
-      <w:r>
-        <w:rPr>
-          <w:lang w:val="en-AU"/>
-        </w:rPr>
-        <w:t>.</w:t>
-      </w:r>
-    </w:p>
-    <w:p>
-      <w:pPr>
-        <w:rPr>
-          <w:lang w:val="en-AU"/>
-        </w:rPr>
-      </w:pPr>
-      <w:r>
-        <w:rPr>
-          <w:lang w:val="en-AU"/>
-        </w:rPr>
-        <w:t>And had the idea of s</w:t>
-      </w:r>
-      <w:r>
-        <w:rPr>
-          <w:lang w:val="en-AU"/>
-        </w:rPr>
-        <w:t xml:space="preserve">ampling on the way up, following air currents. </w:t>
-      </w:r>
-    </w:p>
-    <w:p>
-      <w:pPr>
-        <w:rPr>
-          <w:lang w:val="en-AU"/>
-        </w:rPr>
-      </w:pPr>
-    </w:p>
-    <w:p>
-      <w:pPr>
-        <w:rPr>
-          <w:lang w:val="en-AU"/>
-        </w:rPr>
-      </w:pPr>
-      <w:r>
-        <w:rPr>
-          <w:lang w:val="en-AU"/>
-        </w:rPr>
-        <w:t>J</w:t>
-      </w:r>
-      <w:r>
-        <w:rPr>
-          <w:lang w:val="en-AU"/>
-        </w:rPr>
-        <w:t>ake, a</w:t>
-      </w:r>
-      <w:r>
-        <w:rPr>
-          <w:lang w:val="en-AU"/>
-        </w:rPr>
-        <w:t xml:space="preserve"> pending question about </w:t>
-      </w:r>
-      <w:r>
-        <w:rPr>
-          <w:lang w:val="en-AU"/>
-        </w:rPr>
-        <w:t>whether</w:t>
+        <w:t>opping</w:t>
+      </w:r>
+      <w:r>
+        <w:rPr>
+          <w:lang w:val="en-AU"/>
+        </w:rPr>
+        <w:t xml:space="preserve"> </w:t>
+      </w:r>
+      <w:r>
+        <w:rPr>
+          <w:lang w:val="en-AU"/>
+        </w:rPr>
+        <w:t>balloon</w:t>
+      </w:r>
+      <w:r>
+        <w:rPr>
+          <w:lang w:val="en-AU"/>
+        </w:rPr>
+        <w:t xml:space="preserve"> was discus and past testing using a balloon in ash didn’t have a problem.</w:t>
+      </w:r>
+      <w:r>
+        <w:rPr>
+          <w:lang w:val="en-AU"/>
+        </w:rPr>
+        <w:t xml:space="preserve"> Julian</w:t>
+      </w:r>
+      <w:r>
+        <w:rPr>
+          <w:lang w:val="en-AU"/>
+        </w:rPr>
+        <w:t xml:space="preserve"> should be able to find us a battery of any size easily. Stating to the meeting that there is a testing area up to 1000 feet easily accessible.</w:t>
+      </w:r>
+    </w:p>
+    <w:p>
+      <w:pPr>
+        <w:rPr>
+          <w:lang w:val="en-AU"/>
+        </w:rPr>
+      </w:pPr>
+    </w:p>
+    <w:p>
+      <w:pPr>
+        <w:rPr>
+          <w:lang w:val="en-AU"/>
+        </w:rPr>
+      </w:pPr>
+      <w:r>
+        <w:rPr>
+          <w:lang w:val="en-AU"/>
+        </w:rPr>
+        <w:t>Part</w:t>
+      </w:r>
+      <w:r>
+        <w:rPr>
+          <w:lang w:val="en-AU"/>
+        </w:rPr>
+        <w:t>h</w:t>
+      </w:r>
+      <w:r>
+        <w:rPr>
+          <w:lang w:val="en-AU"/>
+        </w:rPr>
+        <w:t xml:space="preserve">, electrostatic sensor. From his small experiment he had </w:t>
+      </w:r>
+      <w:r>
+        <w:rPr>
+          <w:lang w:val="en-AU"/>
+        </w:rPr>
+        <w:t xml:space="preserve">recorded a change in voltage after stimulating the ash. </w:t>
+      </w:r>
+    </w:p>
+    <w:p>
+      <w:pPr>
+        <w:rPr>
+          <w:lang w:val="en-AU"/>
+        </w:rPr>
+      </w:pPr>
+      <w:r>
+        <w:rPr>
+          <w:lang w:val="en-AU"/>
+        </w:rPr>
+        <w:t>Regarding a t</w:t>
+      </w:r>
+      <w:r>
+        <w:rPr>
+          <w:lang w:val="en-AU"/>
+        </w:rPr>
+        <w:t>esting environment, first using basic test chamber, then secondly have a chamber with a fan.</w:t>
+      </w:r>
+      <w:r>
+        <w:rPr>
+          <w:lang w:val="en-AU"/>
+        </w:rPr>
+        <w:t xml:space="preserve"> </w:t>
+      </w:r>
+      <w:r>
+        <w:rPr>
+          <w:lang w:val="en-AU"/>
+        </w:rPr>
+        <w:t>The group discuss the best way to experiment with a test chamber.</w:t>
+      </w:r>
+    </w:p>
+    <w:p>
+      <w:pPr>
+        <w:rPr>
+          <w:lang w:val="en-AU"/>
+        </w:rPr>
+      </w:pPr>
+    </w:p>
+    <w:p>
+      <w:pPr>
+        <w:rPr>
+          <w:lang w:val="en-AU"/>
+        </w:rPr>
+      </w:pPr>
+      <w:r>
+        <w:rPr>
+          <w:lang w:val="en-AU"/>
+        </w:rPr>
+        <w:t xml:space="preserve">Adrian, the DTA can help with CFD </w:t>
       </w:r>
       <w:bookmarkStart w:id="0" w:name="_GoBack"/>
       <w:bookmarkEnd w:id="0"/>
@@ -277,353 +552,14 @@
         <w:rPr>
           <w:lang w:val="en-AU"/>
         </w:rPr>
+        <w:t>modelling</w:t>
+      </w:r>
+      <w:r>
+        <w:rPr>
+          <w:lang w:val="en-AU"/>
+        </w:rPr>
         <w:t xml:space="preserve"> </w:t>
       </w:r>
-      <w:proofErr w:type="spellStart"/>
-      <w:r>
-        <w:rPr>
-          <w:lang w:val="en-AU"/>
-        </w:rPr>
-        <w:t>caa</w:t>
-      </w:r>
-      <w:proofErr w:type="spellEnd"/>
-      <w:r>
-        <w:rPr>
-          <w:lang w:val="en-AU"/>
-        </w:rPr>
-        <w:t xml:space="preserve"> will allow non powered glider. </w:t>
-      </w:r>
-    </w:p>
-    <w:p>
-      <w:pPr>
-        <w:rPr>
-          <w:lang w:val="en-AU"/>
-        </w:rPr>
-      </w:pPr>
-    </w:p>
-    <w:p>
-      <w:pPr>
-        <w:rPr>
-          <w:lang w:val="en-AU"/>
-        </w:rPr>
-      </w:pPr>
-      <w:r>
-        <w:rPr>
-          <w:lang w:val="en-AU"/>
-        </w:rPr>
-        <w:t xml:space="preserve">Mike, sense and sample on the way up and down. Can have the option of different air flows on the way and down </w:t>
-      </w:r>
-      <w:r>
-        <w:rPr>
-          <w:lang w:val="en-AU"/>
-        </w:rPr>
-        <w:t>respectively</w:t>
-      </w:r>
-      <w:r>
-        <w:rPr>
-          <w:lang w:val="en-AU"/>
-        </w:rPr>
-        <w:t xml:space="preserve"> for different sensors. Richard green </w:t>
-      </w:r>
-      <w:r>
-        <w:rPr>
-          <w:lang w:val="en-AU"/>
-        </w:rPr>
-        <w:t>mentioned</w:t>
-      </w:r>
-      <w:r>
-        <w:rPr>
-          <w:lang w:val="en-AU"/>
-        </w:rPr>
-        <w:t xml:space="preserve"> about a power full computer </w:t>
-      </w:r>
-      <w:r>
-        <w:rPr>
-          <w:lang w:val="en-AU"/>
-        </w:rPr>
-        <w:t>to tell different way points</w:t>
-      </w:r>
-      <w:r>
-        <w:rPr>
-          <w:lang w:val="en-AU"/>
-        </w:rPr>
-        <w:t xml:space="preserve">, and had code to change waypoints for </w:t>
-      </w:r>
-      <w:proofErr w:type="spellStart"/>
-      <w:r>
-        <w:rPr>
-          <w:lang w:val="en-AU"/>
-        </w:rPr>
-        <w:t>Pickhawk</w:t>
-      </w:r>
-      <w:proofErr w:type="spellEnd"/>
-      <w:r>
-        <w:rPr>
-          <w:lang w:val="en-AU"/>
-        </w:rPr>
-        <w:t xml:space="preserve">. Kelvin had software to add </w:t>
-      </w:r>
-      <w:r>
-        <w:rPr>
-          <w:lang w:val="en-AU"/>
-        </w:rPr>
-        <w:t>additional</w:t>
-      </w:r>
-      <w:r>
-        <w:rPr>
-          <w:lang w:val="en-AU"/>
-        </w:rPr>
-        <w:t xml:space="preserve"> </w:t>
-      </w:r>
-      <w:r>
-        <w:rPr>
-          <w:lang w:val="en-AU"/>
-        </w:rPr>
-        <w:t>servo control</w:t>
-      </w:r>
-      <w:r>
-        <w:rPr>
-          <w:lang w:val="en-AU"/>
-        </w:rPr>
-        <w:t>s</w:t>
-      </w:r>
-      <w:r>
-        <w:rPr>
-          <w:lang w:val="en-AU"/>
-        </w:rPr>
-        <w:t>.</w:t>
-      </w:r>
-    </w:p>
-    <w:p>
-      <w:pPr>
-        <w:rPr>
-          <w:lang w:val="en-AU"/>
-        </w:rPr>
-      </w:pPr>
-    </w:p>
-    <w:p>
-      <w:pPr>
-        <w:rPr>
-          <w:lang w:val="en-AU"/>
-        </w:rPr>
-      </w:pPr>
-      <w:r>
-        <w:rPr>
-          <w:lang w:val="en-AU"/>
-        </w:rPr>
-        <w:t>Ryan</w:t>
-      </w:r>
-      <w:r>
-        <w:rPr>
-          <w:lang w:val="en-AU"/>
-        </w:rPr>
-        <w:t xml:space="preserve">, </w:t>
-      </w:r>
-      <w:r>
-        <w:rPr>
-          <w:lang w:val="en-AU"/>
-        </w:rPr>
-        <w:t>Power</w:t>
-      </w:r>
-      <w:r>
-        <w:rPr>
-          <w:lang w:val="en-AU"/>
-        </w:rPr>
-        <w:t xml:space="preserve"> of flying up was </w:t>
-      </w:r>
-      <w:proofErr w:type="spellStart"/>
-      <w:r>
-        <w:rPr>
-          <w:lang w:val="en-AU"/>
-        </w:rPr>
-        <w:t>unconclusive</w:t>
-      </w:r>
-      <w:proofErr w:type="spellEnd"/>
-      <w:r>
-        <w:rPr>
-          <w:lang w:val="en-AU"/>
-        </w:rPr>
-        <w:t xml:space="preserve"> and airframe deemed to large.</w:t>
-      </w:r>
-      <w:r>
-        <w:rPr>
-          <w:lang w:val="en-AU"/>
-        </w:rPr>
-        <w:t xml:space="preserve"> </w:t>
-      </w:r>
-      <w:r>
-        <w:rPr>
-          <w:lang w:val="en-AU"/>
-        </w:rPr>
-        <w:t>P</w:t>
-      </w:r>
-      <w:r>
-        <w:rPr>
-          <w:lang w:val="en-AU"/>
-        </w:rPr>
-        <w:t>opping</w:t>
-      </w:r>
-      <w:r>
-        <w:rPr>
-          <w:lang w:val="en-AU"/>
-        </w:rPr>
-        <w:t xml:space="preserve"> </w:t>
-      </w:r>
-      <w:r>
-        <w:rPr>
-          <w:lang w:val="en-AU"/>
-        </w:rPr>
-        <w:t>balloon</w:t>
-      </w:r>
-      <w:r>
-        <w:rPr>
-          <w:lang w:val="en-AU"/>
-        </w:rPr>
-        <w:t xml:space="preserve"> was discus and past testing using a balloon in ash didn’t have a problem.</w:t>
-      </w:r>
-      <w:r>
-        <w:rPr>
-          <w:lang w:val="en-AU"/>
-        </w:rPr>
-        <w:t xml:space="preserve"> Julian</w:t>
-      </w:r>
-      <w:r>
-        <w:rPr>
-          <w:lang w:val="en-AU"/>
-        </w:rPr>
-        <w:t xml:space="preserve"> should be able to find us a battery of any size easily. Stating to the meeting that there is a testing area up to 1000 feet easily accessible.</w:t>
-      </w:r>
-    </w:p>
-    <w:p>
-      <w:pPr>
-        <w:rPr>
-          <w:lang w:val="en-AU"/>
-        </w:rPr>
-      </w:pPr>
-    </w:p>
-    <w:p>
-      <w:pPr>
-        <w:rPr>
-          <w:lang w:val="en-AU"/>
-        </w:rPr>
-      </w:pPr>
-      <w:proofErr w:type="spellStart"/>
-      <w:r>
-        <w:rPr>
-          <w:lang w:val="en-AU"/>
-        </w:rPr>
-        <w:t>Part</w:t>
-      </w:r>
-      <w:r>
-        <w:rPr>
-          <w:lang w:val="en-AU"/>
-        </w:rPr>
-        <w:t>h</w:t>
-      </w:r>
-      <w:proofErr w:type="spellEnd"/>
-      <w:r>
-        <w:rPr>
-          <w:lang w:val="en-AU"/>
-        </w:rPr>
-        <w:t xml:space="preserve">, electrostatic sensor. From his small experiment he had </w:t>
-      </w:r>
-      <w:r>
-        <w:rPr>
-          <w:lang w:val="en-AU"/>
-        </w:rPr>
-        <w:t xml:space="preserve">recorded a change in voltage after stimulating the ash. </w:t>
-      </w:r>
-    </w:p>
-    <w:p>
-      <w:pPr>
-        <w:rPr>
-          <w:lang w:val="en-AU"/>
-        </w:rPr>
-      </w:pPr>
-      <w:r>
-        <w:rPr>
-          <w:lang w:val="en-AU"/>
-        </w:rPr>
-        <w:t>Regarding a t</w:t>
-      </w:r>
-      <w:r>
-        <w:rPr>
-          <w:lang w:val="en-AU"/>
-        </w:rPr>
-        <w:t>esting environment, first using basic test chamber, then secondly have a chamber with a fan.</w:t>
-      </w:r>
-      <w:r>
-        <w:rPr>
-          <w:lang w:val="en-AU"/>
-        </w:rPr>
-        <w:t xml:space="preserve"> </w:t>
-      </w:r>
-      <w:r>
-        <w:rPr>
-          <w:lang w:val="en-AU"/>
-        </w:rPr>
-        <w:t>The group discuss the best way to experiment with a test chamber.</w:t>
-      </w:r>
-    </w:p>
-    <w:p>
-      <w:pPr>
-        <w:rPr>
-          <w:lang w:val="en-AU"/>
-        </w:rPr>
-      </w:pPr>
-    </w:p>
-    <w:p>
-      <w:pPr>
-        <w:rPr>
-          <w:lang w:val="en-AU"/>
-        </w:rPr>
-      </w:pPr>
-      <w:r>
-        <w:rPr>
-          <w:lang w:val="en-AU"/>
-        </w:rPr>
-        <w:t xml:space="preserve">Adrian, the </w:t>
-      </w:r>
-      <w:proofErr w:type="spellStart"/>
-      <w:r>
-        <w:rPr>
-          <w:lang w:val="en-AU"/>
-        </w:rPr>
-        <w:t>d</w:t>
-      </w:r>
-      <w:r>
-        <w:rPr>
-          <w:lang w:val="en-AU"/>
-        </w:rPr>
-        <w:t>ta</w:t>
-      </w:r>
-      <w:proofErr w:type="spellEnd"/>
-      <w:r>
-        <w:rPr>
-          <w:lang w:val="en-AU"/>
-        </w:rPr>
-        <w:t xml:space="preserve"> can help with </w:t>
-      </w:r>
-      <w:proofErr w:type="spellStart"/>
-      <w:r>
-        <w:rPr>
-          <w:lang w:val="en-AU"/>
-        </w:rPr>
-        <w:t>cfd</w:t>
-      </w:r>
-      <w:proofErr w:type="spellEnd"/>
-      <w:r>
-        <w:rPr>
-          <w:lang w:val="en-AU"/>
-        </w:rPr>
-        <w:t xml:space="preserve"> modelling</w:t>
-      </w:r>
-      <w:r>
-        <w:rPr>
-          <w:lang w:val="en-AU"/>
-        </w:rPr>
-        <w:t xml:space="preserve"> </w:t>
-      </w:r>
       <w:r>
         <w:rPr>
           <w:lang w:val="en-AU"/>
@@ -644,19 +580,11 @@
           <w:lang w:val="en-AU"/>
         </w:rPr>
       </w:pPr>
-      <w:proofErr w:type="spellStart"/>
-      <w:r>
-        <w:rPr>
-          <w:lang w:val="en-AU"/>
-        </w:rPr>
-        <w:t>Maan</w:t>
-      </w:r>
-      <w:proofErr w:type="spellEnd"/>
-      <w:r>
-        <w:rPr>
-          <w:lang w:val="en-AU"/>
-        </w:rPr>
-        <w:t>,</w:t>
+      <w:r>
+        <w:rPr>
+          <w:lang w:val="en-AU"/>
+        </w:rPr>
+        <w:t>Maan,</w:t>
       </w:r>
       <w:r>
         <w:rPr>
@@ -683,7 +611,7 @@
 </file>
 
 <file path=word/styles.xml><?xml version="1.0" encoding="utf-8"?>
-<w:styles xmlns:mc="http://schemas.openxmlformats.org/markup-compatibility/2006" xmlns:r="http://schemas.openxmlformats.org/officeDocument/2006/relationships" xmlns:w="http://schemas.openxmlformats.org/wordprocessingml/2006/main" xmlns:w14="http://schemas.microsoft.com/office/word/2010/wordml" xmlns:w15="http://schemas.microsoft.com/office/word/2012/wordml" mc:Ignorable="w14 w15">
+<w:styles xmlns:mc="http://schemas.openxmlformats.org/markup-compatibility/2006" xmlns:r="http://schemas.openxmlformats.org/officeDocument/2006/relationships" xmlns:w="http://schemas.openxmlformats.org/wordprocessingml/2006/main" xmlns:w14="http://schemas.microsoft.com/office/word/2010/wordml" xmlns:w15="http://schemas.microsoft.com/office/word/2012/wordml" xmlns:w16se="http://schemas.microsoft.com/office/word/2015/wordml/symex" mc:Ignorable="w14 w15 w16se">
   <w:docDefaults>
     <w:rPrDefault>
       <w:rPr>
@@ -695,7 +623,7 @@
     </w:rPrDefault>
     <w:pPrDefault/>
   </w:docDefaults>
-  <w:latentStyles w:defLockedState="0" w:defUIPriority="99" w:defSemiHidden="0" w:defUnhideWhenUsed="0" w:defQFormat="0" w:count="380">
+  <w:latentStyles w:defLockedState="0" w:defUIPriority="99" w:defSemiHidden="0" w:defUnhideWhenUsed="0" w:defQFormat="0" w:count="371">
     <w:lsdException w:name="Normal" w:uiPriority="0" w:qFormat="1"/>
     <w:lsdException w:name="heading 1" w:uiPriority="9" w:qFormat="1"/>
     <w:lsdException w:name="heading 2" w:semiHidden="1" w:uiPriority="9" w:unhideWhenUsed="1" w:qFormat="1"/>
@@ -852,15 +780,6 @@
     <w:lsdException w:name="Balloon Text" w:semiHidden="1" w:unhideWhenUsed="1"/>
     <w:lsdException w:name="Table Grid" w:uiPriority="39"/>
     <w:lsdException w:name="Table Theme" w:semiHidden="1" w:unhideWhenUsed="1"/>
-    <w:lsdException w:name="Note Level 1" w:semiHidden="1" w:unhideWhenUsed="1"/>
-    <w:lsdException w:name="Note Level 2" w:semiHidden="1" w:unhideWhenUsed="1"/>
-    <w:lsdException w:name="Note Level 3" w:semiHidden="1" w:unhideWhenUsed="1"/>
-    <w:lsdException w:name="Note Level 4" w:semiHidden="1" w:unhideWhenUsed="1"/>
-    <w:lsdException w:name="Note Level 5" w:semiHidden="1" w:unhideWhenUsed="1"/>
-    <w:lsdException w:name="Note Level 6" w:semiHidden="1" w:unhideWhenUsed="1"/>
-    <w:lsdException w:name="Note Level 7" w:semiHidden="1" w:unhideWhenUsed="1"/>
-    <w:lsdException w:name="Note Level 8" w:semiHidden="1" w:unhideWhenUsed="1"/>
-    <w:lsdException w:name="Note Level 9" w:semiHidden="1" w:unhideWhenUsed="1"/>
     <w:lsdException w:name="Placeholder Text" w:semiHidden="1"/>
     <w:lsdException w:name="No Spacing" w:uiPriority="1" w:qFormat="1"/>
     <w:lsdException w:name="Light Shading" w:uiPriority="60"/>

</xml_diff>